<commit_message>
add Suresh to project
</commit_message>
<xml_diff>
--- a/Project_1_Real_Estate_project_proposal_r1.docx
+++ b/Project_1_Real_Estate_project_proposal_r1.docx
@@ -19,14 +19,17 @@
       <w:r>
         <w:t xml:space="preserve">1) </w:t>
       </w:r>
+      <w:r>
+        <w:t>Kishor</w:t>
+      </w:r>
+      <w:r>
+        <w:t xml:space="preserve"> </w:t>
+      </w:r>
       <w:proofErr w:type="spellStart"/>
       <w:r>
-        <w:t>Kishor</w:t>
+        <w:t>Chhajed</w:t>
       </w:r>
       <w:proofErr w:type="spellEnd"/>
-      <w:r>
-        <w:t xml:space="preserve"> Chhajed</w:t>
-      </w:r>
     </w:p>
     <w:p>
       <w:r>
@@ -46,6 +49,16 @@
       <w:r>
         <w:t>3) Scott Pease</w:t>
       </w:r>
+    </w:p>
+    <w:p>
+      <w:r>
+        <w:t xml:space="preserve">4) Suresh </w:t>
+      </w:r>
+      <w:proofErr w:type="spellStart"/>
+      <w:r>
+        <w:t>Adda</w:t>
+      </w:r>
+      <w:proofErr w:type="spellEnd"/>
     </w:p>
     <w:p/>
     <w:p>
@@ -129,6 +142,12 @@
         <w:t xml:space="preserve">Merging the data sources will be done by zip codes and using a weighting function. </w:t>
       </w:r>
     </w:p>
+    <w:p>
+      <w:r>
+        <w:br w:type="page"/>
+      </w:r>
+    </w:p>
+    <w:p/>
     <w:p>
       <w:r>
         <w:rPr>
@@ -415,9 +434,54 @@
                   </w:pPr>
                   <w:r>
                     <w:rPr>
+                      <w:noProof/>
                       <w:sz w:val="44"/>
                     </w:rPr>
-                    <w:t>D1</w:t>
+                    <w:drawing>
+                      <wp:inline distT="0" distB="0" distL="0" distR="0">
+                        <wp:extent cx="922020" cy="381526"/>
+                        <wp:effectExtent l="0" t="0" r="0" b="0"/>
+                        <wp:docPr id="2" name="Picture 1"/>
+                        <wp:cNvGraphicFramePr>
+                          <a:graphicFrameLocks xmlns:a="http://schemas.openxmlformats.org/drawingml/2006/main" noChangeAspect="1"/>
+                        </wp:cNvGraphicFramePr>
+                        <a:graphic xmlns:a="http://schemas.openxmlformats.org/drawingml/2006/main">
+                          <a:graphicData uri="http://schemas.openxmlformats.org/drawingml/2006/picture">
+                            <pic:pic xmlns:pic="http://schemas.openxmlformats.org/drawingml/2006/picture">
+                              <pic:nvPicPr>
+                                <pic:cNvPr id="0" name="Picture 1"/>
+                                <pic:cNvPicPr>
+                                  <a:picLocks noChangeAspect="1" noChangeArrowheads="1"/>
+                                </pic:cNvPicPr>
+                              </pic:nvPicPr>
+                              <pic:blipFill>
+                                <a:blip r:embed="rId5"/>
+                                <a:srcRect/>
+                                <a:stretch>
+                                  <a:fillRect/>
+                                </a:stretch>
+                              </pic:blipFill>
+                              <pic:spPr bwMode="auto">
+                                <a:xfrm>
+                                  <a:off x="0" y="0"/>
+                                  <a:ext cx="922020" cy="381526"/>
+                                </a:xfrm>
+                                <a:prstGeom prst="rect">
+                                  <a:avLst/>
+                                </a:prstGeom>
+                                <a:noFill/>
+                                <a:ln w="9525">
+                                  <a:noFill/>
+                                  <a:miter lim="800000"/>
+                                  <a:headEnd/>
+                                  <a:tailEnd/>
+                                </a:ln>
+                              </pic:spPr>
+                            </pic:pic>
+                          </a:graphicData>
+                        </a:graphic>
+                      </wp:inline>
+                    </w:drawing>
                   </w:r>
                 </w:p>
               </w:txbxContent>
@@ -437,6 +501,16 @@
       </w:r>
     </w:p>
     <w:p>
+      <w:r>
+        <w:rPr>
+          <w:noProof/>
+        </w:rPr>
+        <w:pict>
+          <v:shape id="_x0000_s1041" type="#_x0000_t32" style="position:absolute;margin-left:72.75pt;margin-top:24.65pt;width:75pt;height:73.95pt;flip:y;z-index:251672576" o:connectortype="straight">
+            <v:stroke endarrow="block"/>
+          </v:shape>
+        </w:pict>
+      </w:r>
       <w:r>
         <w:rPr>
           <w:noProof/>
@@ -456,8 +530,53 @@
         </w:pict>
       </w:r>
     </w:p>
-    <w:p/>
-    <w:p>
+    <w:p>
+      <w:r>
+        <w:rPr>
+          <w:noProof/>
+        </w:rPr>
+        <w:pict>
+          <v:shape id="_x0000_s1040" type="#_x0000_t202" style="position:absolute;margin-left:82.5pt;margin-top:12.4pt;width:87pt;height:36pt;z-index:251671552" filled="f" stroked="f">
+            <v:textbox>
+              <w:txbxContent>
+                <w:p>
+                  <w:pPr>
+                    <w:rPr>
+                      <w:sz w:val="44"/>
+                    </w:rPr>
+                  </w:pPr>
+                  <w:r>
+                    <w:rPr>
+                      <w:sz w:val="44"/>
+                    </w:rPr>
+                    <w:t>D4</w:t>
+                  </w:r>
+                </w:p>
+              </w:txbxContent>
+            </v:textbox>
+          </v:shape>
+        </w:pict>
+      </w:r>
+    </w:p>
+    <w:p>
+      <w:r>
+        <w:rPr>
+          <w:noProof/>
+        </w:rPr>
+        <w:pict>
+          <v:shape id="_x0000_s1039" type="#_x0000_t202" style="position:absolute;margin-left:2.25pt;margin-top:22.95pt;width:70.5pt;height:47.25pt;z-index:251670528">
+            <v:textbox>
+              <w:txbxContent>
+                <w:p>
+                  <w:r>
+                    <w:t>Crime data</w:t>
+                  </w:r>
+                </w:p>
+              </w:txbxContent>
+            </v:textbox>
+          </v:shape>
+        </w:pict>
+      </w:r>
       <w:r>
         <w:br w:type="page"/>
       </w:r>

</xml_diff>